<commit_message>
Se monta cambio en el documento docx
</commit_message>
<xml_diff>
--- a/Documentación de Proyecto de Postulación a Bsale.docx
+++ b/Documentación de Proyecto de Postulación a Bsale.docx
@@ -21,29 +21,7 @@
           <w:sz w:val="28"/>
           <w:szCs w:val="28"/>
         </w:rPr>
-        <w:t xml:space="preserve">Documentación de Proyecto de Postulación a </w:t>
-      </w:r>
-      <w:proofErr w:type="spellStart"/>
-      <w:r>
-        <w:rPr>
-          <w:rFonts w:asciiTheme="majorHAnsi" w:hAnsiTheme="majorHAnsi" w:cstheme="majorHAnsi"/>
-          <w:b/>
-          <w:bCs/>
-          <w:sz w:val="28"/>
-          <w:szCs w:val="28"/>
-        </w:rPr>
-        <w:t>Bsale</w:t>
-      </w:r>
-      <w:proofErr w:type="spellEnd"/>
-      <w:r>
-        <w:rPr>
-          <w:rFonts w:asciiTheme="majorHAnsi" w:hAnsiTheme="majorHAnsi" w:cstheme="majorHAnsi"/>
-          <w:b/>
-          <w:bCs/>
-          <w:sz w:val="28"/>
-          <w:szCs w:val="28"/>
-        </w:rPr>
-        <w:t>.</w:t>
+        <w:t>Documentación de Proyecto de Postulación a Bsale.</w:t>
       </w:r>
     </w:p>
     <w:p>
@@ -89,25 +67,7 @@
             <w:sz w:val="24"/>
             <w:szCs w:val="24"/>
           </w:rPr>
-          <w:t>Desarrollador(a) Full-</w:t>
-        </w:r>
-        <w:proofErr w:type="spellStart"/>
-        <w:r>
-          <w:rPr>
-            <w:rFonts w:cstheme="minorHAnsi"/>
-            <w:sz w:val="24"/>
-            <w:szCs w:val="24"/>
-          </w:rPr>
-          <w:t>Stack</w:t>
-        </w:r>
-        <w:proofErr w:type="spellEnd"/>
-        <w:r>
-          <w:rPr>
-            <w:rFonts w:cstheme="minorHAnsi"/>
-            <w:sz w:val="24"/>
-            <w:szCs w:val="24"/>
-          </w:rPr>
-          <w:t xml:space="preserve"> Chile</w:t>
+          <w:t>Desarrollador(a) Full-Stack Chile</w:t>
         </w:r>
       </w:hyperlink>
       <w:r>
@@ -270,42 +230,15 @@
           <w:sz w:val="24"/>
           <w:szCs w:val="24"/>
         </w:rPr>
-        <w:t xml:space="preserve">Durante el desarrollo se emplearon </w:t>
-      </w:r>
-      <w:proofErr w:type="spellStart"/>
-      <w:r>
-        <w:rPr>
-          <w:rFonts w:cstheme="minorHAnsi"/>
-          <w:sz w:val="24"/>
-          <w:szCs w:val="24"/>
-        </w:rPr>
-        <w:t>versionamiento</w:t>
-      </w:r>
-      <w:proofErr w:type="spellEnd"/>
-      <w:r>
-        <w:rPr>
-          <w:rFonts w:cstheme="minorHAnsi"/>
-          <w:sz w:val="24"/>
-          <w:szCs w:val="24"/>
-        </w:rPr>
-        <w:t xml:space="preserve"> del código con Git</w:t>
-      </w:r>
-      <w:r>
-        <w:rPr>
-          <w:rFonts w:cstheme="minorHAnsi"/>
-          <w:sz w:val="24"/>
-          <w:szCs w:val="24"/>
-        </w:rPr>
-        <w:t xml:space="preserve"> y GitHub como repositorio remoto y de igual forma se hará huso de la herramienta </w:t>
-      </w:r>
-      <w:proofErr w:type="spellStart"/>
-      <w:r>
-        <w:rPr>
-          <w:rFonts w:cstheme="minorHAnsi"/>
-          <w:sz w:val="24"/>
-          <w:szCs w:val="24"/>
-        </w:rPr>
-        <w:t>H</w:t>
+        <w:t>Durante el desarrollo se emplearon versionamiento del código con Git</w:t>
+      </w:r>
+      <w:r>
+        <w:rPr>
+          <w:rFonts w:cstheme="minorHAnsi"/>
+          <w:sz w:val="24"/>
+          <w:szCs w:val="24"/>
+        </w:rPr>
+        <w:t xml:space="preserve"> y GitHub como repositorio remoto y de igual forma se hará huso de la herramienta H</w:t>
       </w:r>
       <w:r>
         <w:rPr>
@@ -315,7 +248,6 @@
         </w:rPr>
         <w:t>eroku</w:t>
       </w:r>
-      <w:proofErr w:type="spellEnd"/>
       <w:r>
         <w:rPr>
           <w:rFonts w:cstheme="minorHAnsi"/>
@@ -323,6 +255,32 @@
           <w:szCs w:val="24"/>
         </w:rPr>
         <w:t xml:space="preserve"> para el despliegue de esta.</w:t>
+      </w:r>
+    </w:p>
+    <w:p>
+      <w:pPr>
+        <w:rPr>
+          <w:rFonts w:cstheme="minorHAnsi"/>
+          <w:sz w:val="24"/>
+          <w:szCs w:val="24"/>
+        </w:rPr>
+      </w:pPr>
+    </w:p>
+    <w:p>
+      <w:pPr>
+        <w:rPr>
+          <w:rFonts w:cstheme="minorHAnsi"/>
+          <w:sz w:val="24"/>
+          <w:szCs w:val="24"/>
+        </w:rPr>
+      </w:pPr>
+      <w:r>
+        <w:rPr>
+          <w:rFonts w:cstheme="minorHAnsi"/>
+          <w:sz w:val="24"/>
+          <w:szCs w:val="24"/>
+        </w:rPr>
+        <w:t>Para funcionar el back, se lanza con el comando “php artisan serve”</w:t>
       </w:r>
     </w:p>
     <w:sectPr>

</xml_diff>

<commit_message>
Se hace cambio en la documentacion doxc
</commit_message>
<xml_diff>
--- a/Documentación de Proyecto de Postulación a Bsale.docx
+++ b/Documentación de Proyecto de Postulación a Bsale.docx
@@ -21,7 +21,29 @@
           <w:sz w:val="28"/>
           <w:szCs w:val="28"/>
         </w:rPr>
-        <w:t>Documentación de Proyecto de Postulación a Bsale.</w:t>
+        <w:t xml:space="preserve">Documentación de Proyecto de Postulación a </w:t>
+      </w:r>
+      <w:proofErr w:type="spellStart"/>
+      <w:r>
+        <w:rPr>
+          <w:rFonts w:asciiTheme="majorHAnsi" w:hAnsiTheme="majorHAnsi" w:cstheme="majorHAnsi"/>
+          <w:b/>
+          <w:bCs/>
+          <w:sz w:val="28"/>
+          <w:szCs w:val="28"/>
+        </w:rPr>
+        <w:t>Bsale</w:t>
+      </w:r>
+      <w:proofErr w:type="spellEnd"/>
+      <w:r>
+        <w:rPr>
+          <w:rFonts w:asciiTheme="majorHAnsi" w:hAnsiTheme="majorHAnsi" w:cstheme="majorHAnsi"/>
+          <w:b/>
+          <w:bCs/>
+          <w:sz w:val="28"/>
+          <w:szCs w:val="28"/>
+        </w:rPr>
+        <w:t>.</w:t>
       </w:r>
     </w:p>
     <w:p>
@@ -67,7 +89,25 @@
             <w:sz w:val="24"/>
             <w:szCs w:val="24"/>
           </w:rPr>
-          <w:t>Desarrollador(a) Full-Stack Chile</w:t>
+          <w:t>Desarrollador(a) Full-</w:t>
+        </w:r>
+        <w:proofErr w:type="spellStart"/>
+        <w:r>
+          <w:rPr>
+            <w:rFonts w:cstheme="minorHAnsi"/>
+            <w:sz w:val="24"/>
+            <w:szCs w:val="24"/>
+          </w:rPr>
+          <w:t>Stack</w:t>
+        </w:r>
+        <w:proofErr w:type="spellEnd"/>
+        <w:r>
+          <w:rPr>
+            <w:rFonts w:cstheme="minorHAnsi"/>
+            <w:sz w:val="24"/>
+            <w:szCs w:val="24"/>
+          </w:rPr>
+          <w:t xml:space="preserve"> Chile</w:t>
         </w:r>
       </w:hyperlink>
       <w:r>
@@ -230,15 +270,42 @@
           <w:sz w:val="24"/>
           <w:szCs w:val="24"/>
         </w:rPr>
-        <w:t>Durante el desarrollo se emplearon versionamiento del código con Git</w:t>
-      </w:r>
-      <w:r>
-        <w:rPr>
-          <w:rFonts w:cstheme="minorHAnsi"/>
-          <w:sz w:val="24"/>
-          <w:szCs w:val="24"/>
-        </w:rPr>
-        <w:t xml:space="preserve"> y GitHub como repositorio remoto y de igual forma se hará huso de la herramienta H</w:t>
+        <w:t xml:space="preserve">Durante el desarrollo se emplearon </w:t>
+      </w:r>
+      <w:proofErr w:type="spellStart"/>
+      <w:r>
+        <w:rPr>
+          <w:rFonts w:cstheme="minorHAnsi"/>
+          <w:sz w:val="24"/>
+          <w:szCs w:val="24"/>
+        </w:rPr>
+        <w:t>versionamiento</w:t>
+      </w:r>
+      <w:proofErr w:type="spellEnd"/>
+      <w:r>
+        <w:rPr>
+          <w:rFonts w:cstheme="minorHAnsi"/>
+          <w:sz w:val="24"/>
+          <w:szCs w:val="24"/>
+        </w:rPr>
+        <w:t xml:space="preserve"> del código con Git</w:t>
+      </w:r>
+      <w:r>
+        <w:rPr>
+          <w:rFonts w:cstheme="minorHAnsi"/>
+          <w:sz w:val="24"/>
+          <w:szCs w:val="24"/>
+        </w:rPr>
+        <w:t xml:space="preserve"> y GitHub como repositorio remoto y de igual forma se hará huso de la herramienta </w:t>
+      </w:r>
+      <w:proofErr w:type="spellStart"/>
+      <w:r>
+        <w:rPr>
+          <w:rFonts w:cstheme="minorHAnsi"/>
+          <w:sz w:val="24"/>
+          <w:szCs w:val="24"/>
+        </w:rPr>
+        <w:t>H</w:t>
       </w:r>
       <w:r>
         <w:rPr>
@@ -248,13 +315,58 @@
         </w:rPr>
         <w:t>eroku</w:t>
       </w:r>
-      <w:r>
-        <w:rPr>
-          <w:rFonts w:cstheme="minorHAnsi"/>
-          <w:sz w:val="24"/>
-          <w:szCs w:val="24"/>
-        </w:rPr>
-        <w:t xml:space="preserve"> para el despliegue de esta.</w:t>
+      <w:proofErr w:type="spellEnd"/>
+      <w:r>
+        <w:rPr>
+          <w:rFonts w:cstheme="minorHAnsi"/>
+          <w:sz w:val="24"/>
+          <w:szCs w:val="24"/>
+        </w:rPr>
+        <w:t xml:space="preserve"> para el despliegue </w:t>
+      </w:r>
+      <w:r>
+        <w:rPr>
+          <w:rFonts w:cstheme="minorHAnsi"/>
+          <w:sz w:val="24"/>
+          <w:szCs w:val="24"/>
+        </w:rPr>
+        <w:t xml:space="preserve">del back y de </w:t>
+      </w:r>
+      <w:proofErr w:type="spellStart"/>
+      <w:r>
+        <w:rPr>
+          <w:rFonts w:cstheme="minorHAnsi"/>
+          <w:sz w:val="24"/>
+          <w:szCs w:val="24"/>
+        </w:rPr>
+        <w:t>Netlify</w:t>
+      </w:r>
+      <w:proofErr w:type="spellEnd"/>
+      <w:r>
+        <w:rPr>
+          <w:rFonts w:cstheme="minorHAnsi"/>
+          <w:sz w:val="24"/>
+          <w:szCs w:val="24"/>
+        </w:rPr>
+        <w:t xml:space="preserve"> para el despliegue del </w:t>
+      </w:r>
+      <w:proofErr w:type="spellStart"/>
+      <w:r>
+        <w:rPr>
+          <w:rFonts w:cstheme="minorHAnsi"/>
+          <w:sz w:val="24"/>
+          <w:szCs w:val="24"/>
+        </w:rPr>
+        <w:t>front</w:t>
+      </w:r>
+      <w:proofErr w:type="spellEnd"/>
+      <w:r>
+        <w:rPr>
+          <w:rFonts w:cstheme="minorHAnsi"/>
+          <w:sz w:val="24"/>
+          <w:szCs w:val="24"/>
+        </w:rPr>
+        <w:t>.</w:t>
       </w:r>
     </w:p>
     <w:p>
@@ -274,14 +386,180 @@
           <w:szCs w:val="24"/>
         </w:rPr>
       </w:pPr>
-      <w:r>
-        <w:rPr>
-          <w:rFonts w:cstheme="minorHAnsi"/>
-          <w:sz w:val="24"/>
-          <w:szCs w:val="24"/>
-        </w:rPr>
-        <w:t>Para funcionar el back, se lanza con el comando “php artisan serve”</w:t>
-      </w:r>
+      <w:proofErr w:type="spellStart"/>
+      <w:r>
+        <w:rPr>
+          <w:rFonts w:cstheme="minorHAnsi"/>
+          <w:sz w:val="24"/>
+          <w:szCs w:val="24"/>
+        </w:rPr>
+        <w:t>Url</w:t>
+      </w:r>
+      <w:proofErr w:type="spellEnd"/>
+      <w:r>
+        <w:rPr>
+          <w:rFonts w:cstheme="minorHAnsi"/>
+          <w:sz w:val="24"/>
+          <w:szCs w:val="24"/>
+        </w:rPr>
+        <w:t xml:space="preserve"> del </w:t>
+      </w:r>
+      <w:proofErr w:type="spellStart"/>
+      <w:r>
+        <w:rPr>
+          <w:rFonts w:cstheme="minorHAnsi"/>
+          <w:sz w:val="24"/>
+          <w:szCs w:val="24"/>
+        </w:rPr>
+        <w:t>deploy</w:t>
+      </w:r>
+      <w:proofErr w:type="spellEnd"/>
+      <w:r>
+        <w:rPr>
+          <w:rFonts w:cstheme="minorHAnsi"/>
+          <w:sz w:val="24"/>
+          <w:szCs w:val="24"/>
+        </w:rPr>
+        <w:t xml:space="preserve"> del back:  </w:t>
+      </w:r>
+      <w:hyperlink r:id="rId5" w:history="1">
+        <w:r>
+          <w:rPr>
+            <w:rStyle w:val="Hipervnculo"/>
+            <w:rFonts w:cstheme="minorHAnsi"/>
+            <w:sz w:val="24"/>
+            <w:szCs w:val="24"/>
+          </w:rPr>
+          <w:t>https://app-back-bsale.herokuapp.com/</w:t>
+        </w:r>
+      </w:hyperlink>
+    </w:p>
+    <w:p>
+      <w:pPr>
+        <w:rPr>
+          <w:rFonts w:cstheme="minorHAnsi"/>
+          <w:sz w:val="24"/>
+          <w:szCs w:val="24"/>
+        </w:rPr>
+      </w:pPr>
+      <w:proofErr w:type="spellStart"/>
+      <w:r>
+        <w:rPr>
+          <w:rFonts w:cstheme="minorHAnsi"/>
+          <w:sz w:val="24"/>
+          <w:szCs w:val="24"/>
+        </w:rPr>
+        <w:t>Url</w:t>
+      </w:r>
+      <w:proofErr w:type="spellEnd"/>
+      <w:r>
+        <w:rPr>
+          <w:rFonts w:cstheme="minorHAnsi"/>
+          <w:sz w:val="24"/>
+          <w:szCs w:val="24"/>
+        </w:rPr>
+        <w:t xml:space="preserve"> de api: </w:t>
+      </w:r>
+      <w:hyperlink r:id="rId6" w:history="1">
+        <w:r>
+          <w:rPr>
+            <w:rStyle w:val="Hipervnculo"/>
+            <w:rFonts w:cstheme="minorHAnsi"/>
+            <w:sz w:val="24"/>
+            <w:szCs w:val="24"/>
+          </w:rPr>
+          <w:t>https://app-back-bsale.herokuapp.com/api/product_category</w:t>
+        </w:r>
+      </w:hyperlink>
+    </w:p>
+    <w:p>
+      <w:pPr>
+        <w:rPr>
+          <w:rFonts w:cstheme="minorHAnsi"/>
+          <w:sz w:val="24"/>
+          <w:szCs w:val="24"/>
+        </w:rPr>
+      </w:pPr>
+      <w:proofErr w:type="spellStart"/>
+      <w:r>
+        <w:rPr>
+          <w:rFonts w:cstheme="minorHAnsi"/>
+          <w:sz w:val="24"/>
+          <w:szCs w:val="24"/>
+        </w:rPr>
+        <w:t>Url</w:t>
+      </w:r>
+      <w:proofErr w:type="spellEnd"/>
+      <w:r>
+        <w:rPr>
+          <w:rFonts w:cstheme="minorHAnsi"/>
+          <w:sz w:val="24"/>
+          <w:szCs w:val="24"/>
+        </w:rPr>
+        <w:t xml:space="preserve"> </w:t>
+      </w:r>
+      <w:proofErr w:type="spellStart"/>
+      <w:r>
+        <w:rPr>
+          <w:rFonts w:cstheme="minorHAnsi"/>
+          <w:sz w:val="24"/>
+          <w:szCs w:val="24"/>
+        </w:rPr>
+        <w:t>deploy</w:t>
+      </w:r>
+      <w:proofErr w:type="spellEnd"/>
+      <w:r>
+        <w:rPr>
+          <w:rFonts w:cstheme="minorHAnsi"/>
+          <w:sz w:val="24"/>
+          <w:szCs w:val="24"/>
+        </w:rPr>
+        <w:t xml:space="preserve"> </w:t>
+      </w:r>
+      <w:proofErr w:type="spellStart"/>
+      <w:r>
+        <w:rPr>
+          <w:rFonts w:cstheme="minorHAnsi"/>
+          <w:sz w:val="24"/>
+          <w:szCs w:val="24"/>
+        </w:rPr>
+        <w:t>front</w:t>
+      </w:r>
+      <w:proofErr w:type="spellEnd"/>
+      <w:r>
+        <w:rPr>
+          <w:rFonts w:cstheme="minorHAnsi"/>
+          <w:sz w:val="24"/>
+          <w:szCs w:val="24"/>
+        </w:rPr>
+        <w:t xml:space="preserve">: </w:t>
+      </w:r>
+      <w:r>
+        <w:rPr>
+          <w:rFonts w:cstheme="minorHAnsi"/>
+          <w:sz w:val="24"/>
+          <w:szCs w:val="24"/>
+        </w:rPr>
+        <w:t>https://stupefied-ride-76a566.netlify.app/</w:t>
+      </w:r>
+    </w:p>
+    <w:p>
+      <w:pPr>
+        <w:rPr>
+          <w:rFonts w:cstheme="minorHAnsi"/>
+          <w:sz w:val="24"/>
+          <w:szCs w:val="24"/>
+        </w:rPr>
+      </w:pPr>
+    </w:p>
+    <w:p>
+      <w:pPr>
+        <w:rPr>
+          <w:rFonts w:cstheme="minorHAnsi"/>
+          <w:sz w:val="24"/>
+          <w:szCs w:val="24"/>
+        </w:rPr>
+      </w:pPr>
     </w:p>
     <w:sectPr>
       <w:pgSz w:w="12240" w:h="15840"/>
@@ -734,7 +1012,6 @@
     <w:name w:val="Hyperlink"/>
     <w:basedOn w:val="Fuentedeprrafopredeter"/>
     <w:uiPriority w:val="99"/>
-    <w:semiHidden/>
     <w:unhideWhenUsed/>
     <w:rsid w:val="00B22834"/>
     <w:rPr>
@@ -808,6 +1085,18 @@
       <w:bCs/>
       <w:sz w:val="20"/>
       <w:szCs w:val="20"/>
+    </w:rPr>
+  </w:style>
+  <w:style w:type="character" w:styleId="Mencinsinresolver">
+    <w:name w:val="Unresolved Mention"/>
+    <w:basedOn w:val="Fuentedeprrafopredeter"/>
+    <w:uiPriority w:val="99"/>
+    <w:semiHidden/>
+    <w:unhideWhenUsed/>
+    <w:rsid w:val="003172FC"/>
+    <w:rPr>
+      <w:color w:val="605E5C"/>
+      <w:shd w:val="clear" w:color="auto" w:fill="E1DFDD"/>
     </w:rPr>
   </w:style>
 </w:styles>

</xml_diff>